<commit_message>
configuring simulated location database
</commit_message>
<xml_diff>
--- a/NSGA 13 July.docx
+++ b/NSGA 13 July.docx
@@ -127,11 +127,22 @@
     </w:p>
     <w:p/>
     <w:p>
+      <w:pPr>
+        <w:rPr>
+          <w:color w:val="EE0000"/>
+        </w:rPr>
+      </w:pPr>
       <w:r>
         <w:t xml:space="preserve">Essentially a Binary Vector/Permutation </w:t>
       </w:r>
       <w:r>
         <w:t xml:space="preserve">where the binary vector selects which locations to visit and the permutation represents all locations in the binary vector that are set to 1. </w:t>
+      </w:r>
+      <w:r>
+        <w:rPr>
+          <w:color w:val="EE0000"/>
+        </w:rPr>
+        <w:t>May need both</w:t>
       </w:r>
     </w:p>
     <w:p/>
@@ -286,7 +297,52 @@
     </w:p>
     <w:p/>
     <w:p/>
-    <w:p/>
+    <w:p>
+      <w:pPr>
+        <w:rPr>
+          <w:color w:val="EE0000"/>
+        </w:rPr>
+      </w:pPr>
+      <w:r>
+        <w:rPr>
+          <w:color w:val="EE0000"/>
+        </w:rPr>
+        <w:t>Crossover then mutation</w:t>
+      </w:r>
+    </w:p>
+    <w:p>
+      <w:pPr>
+        <w:rPr>
+          <w:color w:val="EE0000"/>
+        </w:rPr>
+      </w:pPr>
+    </w:p>
+    <w:p>
+      <w:pPr>
+        <w:rPr>
+          <w:color w:val="EE0000"/>
+        </w:rPr>
+      </w:pPr>
+      <w:r>
+        <w:rPr>
+          <w:color w:val="EE0000"/>
+        </w:rPr>
+        <w:t xml:space="preserve">Fixed no of touristic points </w:t>
+      </w:r>
+    </w:p>
+    <w:p>
+      <w:pPr>
+        <w:rPr>
+          <w:color w:val="EE0000"/>
+        </w:rPr>
+      </w:pPr>
+      <w:r>
+        <w:rPr>
+          <w:color w:val="EE0000"/>
+        </w:rPr>
+        <w:t xml:space="preserve">Binary vector notation - </w:t>
+      </w:r>
+    </w:p>
     <w:p/>
     <w:sectPr>
       <w:pgSz w:w="11906" w:h="16838"/>
@@ -316,7 +372,7 @@
         </w:rPr>
         <w:t xml:space="preserve">REFERENCE: </w:t>
       </w:r>
-      <w:hyperlink r:id="rId1" w:history="1">
+      <w:hyperlink r:id="rId1" w:anchor=":~:text=rates%20are%20correlated%20to%20the,error%20thresholds%20%7C%20promises%20practical%20rele%2D" w:history="1">
         <w:r>
           <w:rPr>
             <w:rStyle w:val="Hyperlink"/>

</xml_diff>